<commit_message>
redirect from k1k1.zoom.dev to chrome-extension://
</commit_message>
<xml_diff>
--- a/branding/screenshots.docx
+++ b/branding/screenshots.docx
@@ -1,6 +1,6 @@
 
 <file path=word/document.xml><?xml version="1.0" encoding="utf-8"?>
-<w:document xmlns:wpc="http://schemas.microsoft.com/office/word/2010/wordprocessingCanvas" xmlns:cx="http://schemas.microsoft.com/office/drawing/2014/chartex" xmlns:cx1="http://schemas.microsoft.com/office/drawing/2015/9/8/chartex" xmlns:cx2="http://schemas.microsoft.com/office/drawing/2015/10/21/chartex" xmlns:cx3="http://schemas.microsoft.com/office/drawing/2016/5/9/chartex" xmlns:cx4="http://schemas.microsoft.com/office/drawing/2016/5/10/chartex" xmlns:cx5="http://schemas.microsoft.com/office/drawing/2016/5/11/chartex" xmlns:cx6="http://schemas.microsoft.com/office/drawing/2016/5/12/chartex" xmlns:cx7="http://schemas.microsoft.com/office/drawing/2016/5/13/chartex" xmlns:cx8="http://schemas.microsoft.com/office/drawing/2016/5/14/chartex" xmlns:mc="http://schemas.openxmlformats.org/markup-compatibility/2006" xmlns:aink="http://schemas.microsoft.com/office/drawing/2016/ink" xmlns:am3d="http://schemas.microsoft.com/office/drawing/2017/model3d" xmlns:o="urn:schemas-microsoft-com:office:office" xmlns:r="http://schemas.openxmlformats.org/officeDocument/2006/relationships" xmlns:m="http://schemas.openxmlformats.org/officeDocument/2006/math" xmlns:v="urn:schemas-microsoft-com:vml" xmlns:wp14="http://schemas.microsoft.com/office/word/2010/wordprocessingDrawing" xmlns:wp="http://schemas.openxmlformats.org/drawingml/2006/wordprocessingDrawing" xmlns:w10="urn:schemas-microsoft-com:office:word" xmlns:w="http://schemas.openxmlformats.org/wordprocessingml/2006/main" xmlns:w14="http://schemas.microsoft.com/office/word/2010/wordml" xmlns:w15="http://schemas.microsoft.com/office/word/2012/wordml" xmlns:w16cex="http://schemas.microsoft.com/office/word/2018/wordml/cex" xmlns:w16cid="http://schemas.microsoft.com/office/word/2016/wordml/cid" xmlns:w16="http://schemas.microsoft.com/office/word/2018/wordml" xmlns:w16sdtdh="http://schemas.microsoft.com/office/word/2020/wordml/sdtdatahash" xmlns:w16se="http://schemas.microsoft.com/office/word/2015/wordml/symex" xmlns:wpg="http://schemas.microsoft.com/office/word/2010/wordprocessingGroup" xmlns:wpi="http://schemas.microsoft.com/office/word/2010/wordprocessingInk" xmlns:wne="http://schemas.microsoft.com/office/word/2006/wordml" xmlns:wps="http://schemas.microsoft.com/office/word/2010/wordprocessingShape" mc:Ignorable="w14 w15 w16se w16cid w16 w16cex w16sdtdh wp14">
+<w:document xmlns:wpc="http://schemas.microsoft.com/office/word/2010/wordprocessingCanvas" xmlns:cx="http://schemas.microsoft.com/office/drawing/2014/chartex" xmlns:cx1="http://schemas.microsoft.com/office/drawing/2015/9/8/chartex" xmlns:cx2="http://schemas.microsoft.com/office/drawing/2015/10/21/chartex" xmlns:cx3="http://schemas.microsoft.com/office/drawing/2016/5/9/chartex" xmlns:cx4="http://schemas.microsoft.com/office/drawing/2016/5/10/chartex" xmlns:cx5="http://schemas.microsoft.com/office/drawing/2016/5/11/chartex" xmlns:cx6="http://schemas.microsoft.com/office/drawing/2016/5/12/chartex" xmlns:cx7="http://schemas.microsoft.com/office/drawing/2016/5/13/chartex" xmlns:cx8="http://schemas.microsoft.com/office/drawing/2016/5/14/chartex" xmlns:mc="http://schemas.openxmlformats.org/markup-compatibility/2006" xmlns:aink="http://schemas.microsoft.com/office/drawing/2016/ink" xmlns:am3d="http://schemas.microsoft.com/office/drawing/2017/model3d" xmlns:o="urn:schemas-microsoft-com:office:office" xmlns:oel="http://schemas.microsoft.com/office/2019/extlst" xmlns:r="http://schemas.openxmlformats.org/officeDocument/2006/relationships" xmlns:m="http://schemas.openxmlformats.org/officeDocument/2006/math" xmlns:v="urn:schemas-microsoft-com:vml" xmlns:wp14="http://schemas.microsoft.com/office/word/2010/wordprocessingDrawing" xmlns:wp="http://schemas.openxmlformats.org/drawingml/2006/wordprocessingDrawing" xmlns:w10="urn:schemas-microsoft-com:office:word" xmlns:w="http://schemas.openxmlformats.org/wordprocessingml/2006/main" xmlns:w14="http://schemas.microsoft.com/office/word/2010/wordml" xmlns:w15="http://schemas.microsoft.com/office/word/2012/wordml" xmlns:w16cex="http://schemas.microsoft.com/office/word/2018/wordml/cex" xmlns:w16cid="http://schemas.microsoft.com/office/word/2016/wordml/cid" xmlns:w16="http://schemas.microsoft.com/office/word/2018/wordml" xmlns:w16sdtdh="http://schemas.microsoft.com/office/word/2020/wordml/sdtdatahash" xmlns:w16se="http://schemas.microsoft.com/office/word/2015/wordml/symex" xmlns:wpg="http://schemas.microsoft.com/office/word/2010/wordprocessingGroup" xmlns:wpi="http://schemas.microsoft.com/office/word/2010/wordprocessingInk" xmlns:wne="http://schemas.microsoft.com/office/word/2006/wordml" xmlns:wps="http://schemas.microsoft.com/office/word/2010/wordprocessingShape" mc:Ignorable="w14 w15 w16se w16cid w16 w16cex w16sdtdh wp14">
   <w:body>
     <w:p>
       <w:r>
@@ -124,6 +124,9 @@
         </w:drawing>
       </w:r>
       <w:r>
+        <w:rPr>
+          <w:noProof/>
+        </w:rPr>
         <w:drawing>
           <wp:anchor distT="0" distB="0" distL="114300" distR="114300" simplePos="0" relativeHeight="251661312" behindDoc="1" locked="0" layoutInCell="1" allowOverlap="1" wp14:anchorId="3A0E6462" wp14:editId="5315BE09">
             <wp:simplePos x="0" y="0"/>
@@ -175,8 +178,11 @@
         </w:drawing>
       </w:r>
       <w:r>
+        <w:rPr>
+          <w:noProof/>
+        </w:rPr>
         <w:drawing>
-          <wp:anchor distT="0" distB="0" distL="114300" distR="114300" simplePos="0" relativeHeight="251658239" behindDoc="1" locked="0" layoutInCell="1" allowOverlap="1" wp14:anchorId="1B104D7F" wp14:editId="2BB4BF04">
+          <wp:anchor distT="0" distB="0" distL="114300" distR="114300" simplePos="0" relativeHeight="251657215" behindDoc="1" locked="0" layoutInCell="1" allowOverlap="1" wp14:anchorId="1B104D7F" wp14:editId="7D752077">
             <wp:simplePos x="0" y="0"/>
             <wp:positionH relativeFrom="column">
               <wp:posOffset>1268095</wp:posOffset>
@@ -226,8 +232,11 @@
         </w:drawing>
       </w:r>
       <w:r>
+        <w:rPr>
+          <w:noProof/>
+        </w:rPr>
         <w:drawing>
-          <wp:anchor distT="0" distB="0" distL="114300" distR="114300" simplePos="0" relativeHeight="251657214" behindDoc="1" locked="0" layoutInCell="1" allowOverlap="1" wp14:anchorId="781E892F" wp14:editId="0C5A0E54">
+          <wp:anchor distT="0" distB="0" distL="114300" distR="114300" simplePos="0" relativeHeight="251656190" behindDoc="1" locked="0" layoutInCell="1" allowOverlap="1" wp14:anchorId="781E892F" wp14:editId="7A8939A3">
             <wp:simplePos x="0" y="0"/>
             <wp:positionH relativeFrom="margin">
               <wp:posOffset>22225</wp:posOffset>
@@ -286,19 +295,19 @@
         <w:br w:type="page"/>
       </w:r>
     </w:p>
-    <w:p/>
     <w:p>
       <w:r>
         <w:rPr>
           <w:noProof/>
         </w:rPr>
+        <w:lastRenderedPageBreak/>
         <mc:AlternateContent>
           <mc:Choice Requires="wpg">
             <w:drawing>
-              <wp:anchor distT="0" distB="0" distL="114300" distR="114300" simplePos="0" relativeHeight="251659264" behindDoc="1" locked="0" layoutInCell="1" allowOverlap="1" wp14:anchorId="1B11264C" wp14:editId="5C71B569">
+              <wp:anchor distT="0" distB="0" distL="114300" distR="114300" simplePos="0" relativeHeight="251660288" behindDoc="1" locked="0" layoutInCell="1" allowOverlap="1" wp14:anchorId="7BAF88A9" wp14:editId="7DEB4F8D">
                 <wp:simplePos x="0" y="0"/>
-                <wp:positionH relativeFrom="margin">
-                  <wp:align>right</wp:align>
+                <wp:positionH relativeFrom="column">
+                  <wp:posOffset>0</wp:posOffset>
                 </wp:positionH>
                 <wp:positionV relativeFrom="paragraph">
                   <wp:posOffset>0</wp:posOffset>
@@ -306,7 +315,7 @@
                 <wp:extent cx="5943600" cy="3714750"/>
                 <wp:effectExtent l="0" t="0" r="0" b="0"/>
                 <wp:wrapNone/>
-                <wp:docPr id="2" name="Group 2"/>
+                <wp:docPr id="4" name="Group 4"/>
                 <wp:cNvGraphicFramePr/>
                 <a:graphic xmlns:a="http://schemas.openxmlformats.org/drawingml/2006/main">
                   <a:graphicData uri="http://schemas.microsoft.com/office/word/2010/wordprocessingGroup">
@@ -320,117 +329,172 @@
                           <a:chExt cx="5943600" cy="3714750"/>
                         </a:xfrm>
                       </wpg:grpSpPr>
+                      <wpg:grpSp>
+                        <wpg:cNvPr id="2" name="Group 2"/>
+                        <wpg:cNvGrpSpPr/>
+                        <wpg:grpSpPr>
+                          <a:xfrm>
+                            <a:off x="0" y="0"/>
+                            <a:ext cx="5943600" cy="3714750"/>
+                            <a:chOff x="0" y="0"/>
+                            <a:chExt cx="5943600" cy="3714750"/>
+                          </a:xfrm>
+                        </wpg:grpSpPr>
+                        <pic:pic xmlns:pic="http://schemas.openxmlformats.org/drawingml/2006/picture">
+                          <pic:nvPicPr>
+                            <pic:cNvPr id="1" name="Picture 1" descr="Graphical user interface, application&#10;&#10;Description automatically generated"/>
+                            <pic:cNvPicPr>
+                              <a:picLocks noChangeAspect="1"/>
+                            </pic:cNvPicPr>
+                          </pic:nvPicPr>
+                          <pic:blipFill>
+                            <a:blip r:embed="rId9">
+                              <a:extLst>
+                                <a:ext uri="{28A0092B-C50C-407E-A947-70E740481C1C}">
+                                  <a14:useLocalDpi xmlns:a14="http://schemas.microsoft.com/office/drawing/2010/main" val="0"/>
+                                </a:ext>
+                              </a:extLst>
+                            </a:blip>
+                            <a:stretch>
+                              <a:fillRect/>
+                            </a:stretch>
+                          </pic:blipFill>
+                          <pic:spPr>
+                            <a:xfrm>
+                              <a:off x="0" y="0"/>
+                              <a:ext cx="5943600" cy="3714750"/>
+                            </a:xfrm>
+                            <a:prstGeom prst="rect">
+                              <a:avLst/>
+                            </a:prstGeom>
+                          </pic:spPr>
+                        </pic:pic>
+                        <wps:wsp>
+                          <wps:cNvPr id="217" name="Text Box 2"/>
+                          <wps:cNvSpPr txBox="1">
+                            <a:spLocks noChangeArrowheads="1"/>
+                          </wps:cNvSpPr>
+                          <wps:spPr bwMode="auto">
+                            <a:xfrm>
+                              <a:off x="406069" y="970943"/>
+                              <a:ext cx="2373630" cy="636104"/>
+                            </a:xfrm>
+                            <a:prstGeom prst="rect">
+                              <a:avLst/>
+                            </a:prstGeom>
+                            <a:solidFill>
+                              <a:srgbClr val="FFFFFF"/>
+                            </a:solidFill>
+                            <a:ln w="9525">
+                              <a:noFill/>
+                              <a:miter lim="800000"/>
+                              <a:headEnd/>
+                              <a:tailEnd/>
+                            </a:ln>
+                          </wps:spPr>
+                          <wps:txbx>
+                            <w:txbxContent>
+                              <w:p>
+                                <w:pPr>
+                                  <w:jc w:val="center"/>
+                                  <w:rPr>
+                                    <w:rFonts w:ascii="Segoe UI" w:hAnsi="Segoe UI" w:cs="Segoe UI"/>
+                                    <w:lang w:val="hr-HR"/>
+                                  </w:rPr>
+                                </w:pPr>
+                                <w:r>
+                                  <w:rPr>
+                                    <w:rFonts w:ascii="Segoe UI" w:hAnsi="Segoe UI" w:cs="Segoe UI"/>
+                                    <w:lang w:val="hr-HR"/>
+                                  </w:rPr>
+                                  <w:t>It's like</w:t>
+                                </w:r>
+                                <w:r>
+                                  <w:rPr>
+                                    <w:rFonts w:ascii="Segoe UI" w:hAnsi="Segoe UI" w:cs="Segoe UI"/>
+                                    <w:lang w:val="hr-HR"/>
+                                  </w:rPr>
+                                  <w:t xml:space="preserve"> „Pinch-</w:t>
+                                </w:r>
+                                <w:r>
+                                  <w:rPr>
+                                    <w:rFonts w:ascii="Segoe UI" w:hAnsi="Segoe UI" w:cs="Segoe UI"/>
+                                    <w:lang w:val="hr-HR"/>
+                                  </w:rPr>
+                                  <w:t>To</w:t>
+                                </w:r>
+                                <w:r>
+                                  <w:rPr>
+                                    <w:rFonts w:ascii="Segoe UI" w:hAnsi="Segoe UI" w:cs="Segoe UI"/>
+                                    <w:lang w:val="hr-HR"/>
+                                  </w:rPr>
+                                  <w:t>-Zoom“</w:t>
+                                </w:r>
+                              </w:p>
+                              <w:p>
+                                <w:pPr>
+                                  <w:jc w:val="center"/>
+                                  <w:rPr>
+                                    <w:rFonts w:ascii="Segoe UI" w:hAnsi="Segoe UI" w:cs="Segoe UI"/>
+                                    <w:lang w:val="hr-HR"/>
+                                  </w:rPr>
+                                </w:pPr>
+                                <w:r>
+                                  <w:rPr>
+                                    <w:rFonts w:ascii="Segoe UI" w:hAnsi="Segoe UI" w:cs="Segoe UI"/>
+                                    <w:lang w:val="hr-HR"/>
+                                  </w:rPr>
+                                  <w:t>with many options</w:t>
+                                </w:r>
+                                <w:r>
+                                  <w:rPr>
+                                    <w:rFonts w:ascii="Segoe UI" w:hAnsi="Segoe UI" w:cs="Segoe UI"/>
+                                    <w:lang w:val="hr-HR"/>
+                                  </w:rPr>
+                                  <w:t>!</w:t>
+                                </w:r>
+                              </w:p>
+                            </w:txbxContent>
+                          </wps:txbx>
+                          <wps:bodyPr rot="0" vert="horz" wrap="square" lIns="91440" tIns="45720" rIns="91440" bIns="45720" anchor="t" anchorCtr="0">
+                            <a:noAutofit/>
+                          </wps:bodyPr>
+                        </wps:wsp>
+                      </wpg:grpSp>
                       <pic:pic xmlns:pic="http://schemas.openxmlformats.org/drawingml/2006/picture">
                         <pic:nvPicPr>
-                          <pic:cNvPr id="1" name="Picture 1" descr="Graphical user interface, application&#10;&#10;Description automatically generated"/>
+                          <pic:cNvPr id="3" name="Picture 3" descr="Pinch Zoom In Icon - Download Pinch Zoom In Icon 2620518 | Noun ..."/>
                           <pic:cNvPicPr>
                             <a:picLocks noChangeAspect="1"/>
                           </pic:cNvPicPr>
                         </pic:nvPicPr>
                         <pic:blipFill>
-                          <a:blip r:embed="rId9">
+                          <a:blip r:embed="rId10">
                             <a:extLst>
                               <a:ext uri="{28A0092B-C50C-407E-A947-70E740481C1C}">
                                 <a14:useLocalDpi xmlns:a14="http://schemas.microsoft.com/office/drawing/2010/main" val="0"/>
                               </a:ext>
                             </a:extLst>
                           </a:blip>
+                          <a:srcRect/>
                           <a:stretch>
                             <a:fillRect/>
                           </a:stretch>
                         </pic:blipFill>
-                        <pic:spPr>
+                        <pic:spPr bwMode="auto">
                           <a:xfrm>
-                            <a:off x="0" y="0"/>
-                            <a:ext cx="5943600" cy="3714750"/>
+                            <a:off x="1150620" y="2171700"/>
+                            <a:ext cx="859155" cy="859155"/>
                           </a:xfrm>
                           <a:prstGeom prst="rect">
                             <a:avLst/>
                           </a:prstGeom>
+                          <a:noFill/>
+                          <a:ln>
+                            <a:noFill/>
+                          </a:ln>
                         </pic:spPr>
                       </pic:pic>
-                      <wps:wsp>
-                        <wps:cNvPr id="217" name="Text Box 2"/>
-                        <wps:cNvSpPr txBox="1">
-                          <a:spLocks noChangeArrowheads="1"/>
-                        </wps:cNvSpPr>
-                        <wps:spPr bwMode="auto">
-                          <a:xfrm>
-                            <a:off x="154609" y="719483"/>
-                            <a:ext cx="2373630" cy="636104"/>
-                          </a:xfrm>
-                          <a:prstGeom prst="rect">
-                            <a:avLst/>
-                          </a:prstGeom>
-                          <a:solidFill>
-                            <a:srgbClr val="FFFFFF"/>
-                          </a:solidFill>
-                          <a:ln w="9525">
-                            <a:noFill/>
-                            <a:miter lim="800000"/>
-                            <a:headEnd/>
-                            <a:tailEnd/>
-                          </a:ln>
-                        </wps:spPr>
-                        <wps:txbx>
-                          <w:txbxContent>
-                            <w:p>
-                              <w:pPr>
-                                <w:rPr>
-                                  <w:rFonts w:ascii="Segoe UI" w:hAnsi="Segoe UI" w:cs="Segoe UI"/>
-                                  <w:lang w:val="hr-HR"/>
-                                </w:rPr>
-                              </w:pPr>
-                              <w:r>
-                                <w:rPr>
-                                  <w:rFonts w:ascii="Segoe UI" w:hAnsi="Segoe UI" w:cs="Segoe UI"/>
-                                  <w:lang w:val="hr-HR"/>
-                                </w:rPr>
-                                <w:t>Think of it as „Pinch-</w:t>
-                              </w:r>
-                              <w:r>
-                                <w:rPr>
-                                  <w:rFonts w:ascii="Segoe UI" w:hAnsi="Segoe UI" w:cs="Segoe UI"/>
-                                  <w:lang w:val="hr-HR"/>
-                                </w:rPr>
-                                <w:t>To</w:t>
-                              </w:r>
-                              <w:r>
-                                <w:rPr>
-                                  <w:rFonts w:ascii="Segoe UI" w:hAnsi="Segoe UI" w:cs="Segoe UI"/>
-                                  <w:lang w:val="hr-HR"/>
-                                </w:rPr>
-                                <w:t>-Zoom“,</w:t>
-                              </w:r>
-                            </w:p>
-                            <w:p>
-                              <w:pPr>
-                                <w:rPr>
-                                  <w:rFonts w:ascii="Segoe UI" w:hAnsi="Segoe UI" w:cs="Segoe UI"/>
-                                  <w:lang w:val="hr-HR"/>
-                                </w:rPr>
-                              </w:pPr>
-                              <w:r>
-                                <w:rPr>
-                                  <w:rFonts w:ascii="Segoe UI" w:hAnsi="Segoe UI" w:cs="Segoe UI"/>
-                                  <w:lang w:val="hr-HR"/>
-                                </w:rPr>
-                                <w:t>with many options</w:t>
-                              </w:r>
-                              <w:r>
-                                <w:rPr>
-                                  <w:rFonts w:ascii="Segoe UI" w:hAnsi="Segoe UI" w:cs="Segoe UI"/>
-                                  <w:lang w:val="hr-HR"/>
-                                </w:rPr>
-                                <w:t>!</w:t>
-                              </w:r>
-                            </w:p>
-                          </w:txbxContent>
-                        </wps:txbx>
-                        <wps:bodyPr rot="0" vert="horz" wrap="square" lIns="91440" tIns="45720" rIns="91440" bIns="45720" anchor="t" anchorCtr="0">
-                          <a:noAutofit/>
-                        </wps:bodyPr>
-                      </wps:wsp>
                     </wpg:wgp>
                   </a:graphicData>
                 </a:graphic>
@@ -439,164 +503,111 @@
           </mc:Choice>
           <mc:Fallback>
             <w:pict>
-              <v:group w14:anchorId="1B11264C" id="Group 2" o:spid="_x0000_s1026" style="position:absolute;margin-left:416.8pt;margin-top:0;width:468pt;height:292.5pt;z-index:-251657216;mso-position-horizontal:right;mso-position-horizontal-relative:margin" coordsize="59436,37147" o:gfxdata="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">
-                <v:shapetype id="_x0000_t75" coordsize="21600,21600" o:spt="75" o:preferrelative="t" path="m@4@5l@4@11@9@11@9@5xe" filled="f" stroked="f">
-                  <v:stroke joinstyle="miter"/>
-                  <v:formulas>
-                    <v:f eqn="if lineDrawn pixelLineWidth 0"/>
-                    <v:f eqn="sum @0 1 0"/>
-                    <v:f eqn="sum 0 0 @1"/>
-                    <v:f eqn="prod @2 1 2"/>
-                    <v:f eqn="prod @3 21600 pixelWidth"/>
-                    <v:f eqn="prod @3 21600 pixelHeight"/>
-                    <v:f eqn="sum @0 0 1"/>
-                    <v:f eqn="prod @6 1 2"/>
-                    <v:f eqn="prod @7 21600 pixelWidth"/>
-                    <v:f eqn="sum @8 21600 0"/>
-                    <v:f eqn="prod @7 21600 pixelHeight"/>
-                    <v:f eqn="sum @10 21600 0"/>
-                  </v:formulas>
-                  <v:path o:extrusionok="f" gradientshapeok="t" o:connecttype="rect"/>
-                  <o:lock v:ext="edit" aspectratio="t"/>
-                </v:shapetype>
-                <v:shape id="Picture 1" o:spid="_x0000_s1027" type="#_x0000_t75" alt="Graphical user interface, application&#10;&#10;Description automatically generated" style="position:absolute;width:59436;height:37147;visibility:visible;mso-wrap-style:square" o:gfxdata="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">
-                  <v:imagedata r:id="rId10" o:title="Graphical user interface, application&#10;&#10;Description automatically generated"/>
+              <v:group w14:anchorId="7BAF88A9" id="Group 4" o:spid="_x0000_s1026" style="position:absolute;margin-left:0;margin-top:0;width:468pt;height:292.5pt;z-index:-251656192" coordsize="59436,37147" o:gfxdata="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">
+                <v:group id="Group 2" o:spid="_x0000_s1027" style="position:absolute;width:59436;height:37147" coordsize="59436,37147" o:gfxdata="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">
+                  <v:shapetype id="_x0000_t75" coordsize="21600,21600" o:spt="75" o:preferrelative="t" path="m@4@5l@4@11@9@11@9@5xe" filled="f" stroked="f">
+                    <v:stroke joinstyle="miter"/>
+                    <v:formulas>
+                      <v:f eqn="if lineDrawn pixelLineWidth 0"/>
+                      <v:f eqn="sum @0 1 0"/>
+                      <v:f eqn="sum 0 0 @1"/>
+                      <v:f eqn="prod @2 1 2"/>
+                      <v:f eqn="prod @3 21600 pixelWidth"/>
+                      <v:f eqn="prod @3 21600 pixelHeight"/>
+                      <v:f eqn="sum @0 0 1"/>
+                      <v:f eqn="prod @6 1 2"/>
+                      <v:f eqn="prod @7 21600 pixelWidth"/>
+                      <v:f eqn="sum @8 21600 0"/>
+                      <v:f eqn="prod @7 21600 pixelHeight"/>
+                      <v:f eqn="sum @10 21600 0"/>
+                    </v:formulas>
+                    <v:path o:extrusionok="f" gradientshapeok="t" o:connecttype="rect"/>
+                    <o:lock v:ext="edit" aspectratio="t"/>
+                  </v:shapetype>
+                  <v:shape id="Picture 1" o:spid="_x0000_s1028" type="#_x0000_t75" alt="Graphical user interface, application&#10;&#10;Description automatically generated" style="position:absolute;width:59436;height:37147;visibility:visible;mso-wrap-style:square" o:gfxdata="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">
+                    <v:imagedata r:id="rId11" o:title="Graphical user interface, application&#10;&#10;Description automatically generated"/>
+                  </v:shape>
+                  <v:shapetype id="_x0000_t202" coordsize="21600,21600" o:spt="202" path="m,l,21600r21600,l21600,xe">
+                    <v:stroke joinstyle="miter"/>
+                    <v:path gradientshapeok="t" o:connecttype="rect"/>
+                  </v:shapetype>
+                  <v:shape id="Text Box 2" o:spid="_x0000_s1029" type="#_x0000_t202" style="position:absolute;left:4060;top:9709;width:23736;height:6361;visibility:visible;mso-wrap-style:square;v-text-anchor:top" o:gfxdata="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" stroked="f">
+                    <v:textbox>
+                      <w:txbxContent>
+                        <w:p>
+                          <w:pPr>
+                            <w:jc w:val="center"/>
+                            <w:rPr>
+                              <w:rFonts w:ascii="Segoe UI" w:hAnsi="Segoe UI" w:cs="Segoe UI"/>
+                              <w:lang w:val="hr-HR"/>
+                            </w:rPr>
+                          </w:pPr>
+                          <w:r>
+                            <w:rPr>
+                              <w:rFonts w:ascii="Segoe UI" w:hAnsi="Segoe UI" w:cs="Segoe UI"/>
+                              <w:lang w:val="hr-HR"/>
+                            </w:rPr>
+                            <w:t>It's like</w:t>
+                          </w:r>
+                          <w:r>
+                            <w:rPr>
+                              <w:rFonts w:ascii="Segoe UI" w:hAnsi="Segoe UI" w:cs="Segoe UI"/>
+                              <w:lang w:val="hr-HR"/>
+                            </w:rPr>
+                            <w:t xml:space="preserve"> „Pinch-</w:t>
+                          </w:r>
+                          <w:r>
+                            <w:rPr>
+                              <w:rFonts w:ascii="Segoe UI" w:hAnsi="Segoe UI" w:cs="Segoe UI"/>
+                              <w:lang w:val="hr-HR"/>
+                            </w:rPr>
+                            <w:t>To</w:t>
+                          </w:r>
+                          <w:r>
+                            <w:rPr>
+                              <w:rFonts w:ascii="Segoe UI" w:hAnsi="Segoe UI" w:cs="Segoe UI"/>
+                              <w:lang w:val="hr-HR"/>
+                            </w:rPr>
+                            <w:t>-Zoom“</w:t>
+                          </w:r>
+                        </w:p>
+                        <w:p>
+                          <w:pPr>
+                            <w:jc w:val="center"/>
+                            <w:rPr>
+                              <w:rFonts w:ascii="Segoe UI" w:hAnsi="Segoe UI" w:cs="Segoe UI"/>
+                              <w:lang w:val="hr-HR"/>
+                            </w:rPr>
+                          </w:pPr>
+                          <w:r>
+                            <w:rPr>
+                              <w:rFonts w:ascii="Segoe UI" w:hAnsi="Segoe UI" w:cs="Segoe UI"/>
+                              <w:lang w:val="hr-HR"/>
+                            </w:rPr>
+                            <w:t>with many options</w:t>
+                          </w:r>
+                          <w:r>
+                            <w:rPr>
+                              <w:rFonts w:ascii="Segoe UI" w:hAnsi="Segoe UI" w:cs="Segoe UI"/>
+                              <w:lang w:val="hr-HR"/>
+                            </w:rPr>
+                            <w:t>!</w:t>
+                          </w:r>
+                        </w:p>
+                      </w:txbxContent>
+                    </v:textbox>
+                  </v:shape>
+                </v:group>
+                <v:shape id="Picture 3" o:spid="_x0000_s1030" type="#_x0000_t75" alt="Pinch Zoom In Icon - Download Pinch Zoom In Icon 2620518 | Noun ..." style="position:absolute;left:11506;top:21717;width:8591;height:8591;visibility:visible;mso-wrap-style:square" o:gfxdata="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">
+                  <v:imagedata r:id="rId12" o:title="Pinch Zoom In Icon - Download Pinch Zoom In Icon 2620518 | Noun .."/>
                 </v:shape>
-                <v:shapetype id="_x0000_t202" coordsize="21600,21600" o:spt="202" path="m,l,21600r21600,l21600,xe">
-                  <v:stroke joinstyle="miter"/>
-                  <v:path gradientshapeok="t" o:connecttype="rect"/>
-                </v:shapetype>
-                <v:shape id="Text Box 2" o:spid="_x0000_s1028" type="#_x0000_t202" style="position:absolute;left:1546;top:7194;width:23736;height:6361;visibility:visible;mso-wrap-style:square;v-text-anchor:top" o:gfxdata="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" stroked="f">
-                  <v:textbox>
-                    <w:txbxContent>
-                      <w:p>
-                        <w:pPr>
-                          <w:rPr>
-                            <w:rFonts w:ascii="Segoe UI" w:hAnsi="Segoe UI" w:cs="Segoe UI"/>
-                            <w:lang w:val="hr-HR"/>
-                          </w:rPr>
-                        </w:pPr>
-                        <w:r>
-                          <w:rPr>
-                            <w:rFonts w:ascii="Segoe UI" w:hAnsi="Segoe UI" w:cs="Segoe UI"/>
-                            <w:lang w:val="hr-HR"/>
-                          </w:rPr>
-                          <w:t>Think of it as „Pinch-</w:t>
-                        </w:r>
-                        <w:r>
-                          <w:rPr>
-                            <w:rFonts w:ascii="Segoe UI" w:hAnsi="Segoe UI" w:cs="Segoe UI"/>
-                            <w:lang w:val="hr-HR"/>
-                          </w:rPr>
-                          <w:t>To</w:t>
-                        </w:r>
-                        <w:r>
-                          <w:rPr>
-                            <w:rFonts w:ascii="Segoe UI" w:hAnsi="Segoe UI" w:cs="Segoe UI"/>
-                            <w:lang w:val="hr-HR"/>
-                          </w:rPr>
-                          <w:t>-Zoom“,</w:t>
-                        </w:r>
-                      </w:p>
-                      <w:p>
-                        <w:pPr>
-                          <w:rPr>
-                            <w:rFonts w:ascii="Segoe UI" w:hAnsi="Segoe UI" w:cs="Segoe UI"/>
-                            <w:lang w:val="hr-HR"/>
-                          </w:rPr>
-                        </w:pPr>
-                        <w:r>
-                          <w:rPr>
-                            <w:rFonts w:ascii="Segoe UI" w:hAnsi="Segoe UI" w:cs="Segoe UI"/>
-                            <w:lang w:val="hr-HR"/>
-                          </w:rPr>
-                          <w:t>with many options</w:t>
-                        </w:r>
-                        <w:r>
-                          <w:rPr>
-                            <w:rFonts w:ascii="Segoe UI" w:hAnsi="Segoe UI" w:cs="Segoe UI"/>
-                            <w:lang w:val="hr-HR"/>
-                          </w:rPr>
-                          <w:t>!</w:t>
-                        </w:r>
-                      </w:p>
-                    </w:txbxContent>
-                  </v:textbox>
-                </v:shape>
-                <w10:wrap anchorx="margin"/>
               </v:group>
             </w:pict>
           </mc:Fallback>
         </mc:AlternateContent>
       </w:r>
-      <w:r>
-        <w:rPr>
-          <w:noProof/>
-        </w:rPr>
-        <w:drawing>
-          <wp:anchor distT="0" distB="0" distL="114300" distR="114300" simplePos="0" relativeHeight="251660288" behindDoc="1" locked="0" layoutInCell="1" allowOverlap="1" wp14:anchorId="1E91FA7D" wp14:editId="3F10C80A">
-            <wp:simplePos x="0" y="0"/>
-            <wp:positionH relativeFrom="column">
-              <wp:posOffset>1063432</wp:posOffset>
-            </wp:positionH>
-            <wp:positionV relativeFrom="paragraph">
-              <wp:posOffset>1882913</wp:posOffset>
-            </wp:positionV>
-            <wp:extent cx="859735" cy="859735"/>
-            <wp:effectExtent l="0" t="0" r="0" b="0"/>
-            <wp:wrapNone/>
-            <wp:docPr id="3" name="Picture 3" descr="Pinch Zoom In Icon - Download Pinch Zoom In Icon 2620518 | Noun ..."/>
-            <wp:cNvGraphicFramePr>
-              <a:graphicFrameLocks xmlns:a="http://schemas.openxmlformats.org/drawingml/2006/main" noChangeAspect="1"/>
-            </wp:cNvGraphicFramePr>
-            <a:graphic xmlns:a="http://schemas.openxmlformats.org/drawingml/2006/main">
-              <a:graphicData uri="http://schemas.openxmlformats.org/drawingml/2006/picture">
-                <pic:pic xmlns:pic="http://schemas.openxmlformats.org/drawingml/2006/picture">
-                  <pic:nvPicPr>
-                    <pic:cNvPr id="0" name="Picture 1" descr="Pinch Zoom In Icon - Download Pinch Zoom In Icon 2620518 | Noun ..."/>
-                    <pic:cNvPicPr>
-                      <a:picLocks noChangeAspect="1" noChangeArrowheads="1"/>
-                    </pic:cNvPicPr>
-                  </pic:nvPicPr>
-                  <pic:blipFill>
-                    <a:blip r:embed="rId11">
-                      <a:extLst>
-                        <a:ext uri="{28A0092B-C50C-407E-A947-70E740481C1C}">
-                          <a14:useLocalDpi xmlns:a14="http://schemas.microsoft.com/office/drawing/2010/main" val="0"/>
-                        </a:ext>
-                      </a:extLst>
-                    </a:blip>
-                    <a:srcRect/>
-                    <a:stretch>
-                      <a:fillRect/>
-                    </a:stretch>
-                  </pic:blipFill>
-                  <pic:spPr bwMode="auto">
-                    <a:xfrm>
-                      <a:off x="0" y="0"/>
-                      <a:ext cx="859735" cy="859735"/>
-                    </a:xfrm>
-                    <a:prstGeom prst="rect">
-                      <a:avLst/>
-                    </a:prstGeom>
-                    <a:noFill/>
-                    <a:ln>
-                      <a:noFill/>
-                    </a:ln>
-                  </pic:spPr>
-                </pic:pic>
-              </a:graphicData>
-            </a:graphic>
-            <wp14:sizeRelH relativeFrom="margin">
-              <wp14:pctWidth>0</wp14:pctWidth>
-            </wp14:sizeRelH>
-            <wp14:sizeRelV relativeFrom="margin">
-              <wp14:pctHeight>0</wp14:pctHeight>
-            </wp14:sizeRelV>
-          </wp:anchor>
-        </w:drawing>
-      </w:r>
     </w:p>
+    <w:p/>
     <w:sectPr>
       <w:pgSz w:w="12240" w:h="15840"/>
       <w:pgMar w:top="1440" w:right="1440" w:bottom="1440" w:left="1440" w:header="708" w:footer="708" w:gutter="0"/>

</xml_diff>